<commit_message>
Commit 2 lessons Learn English D69, D70
</commit_message>
<xml_diff>
--- a/Learn English-D68.docx
+++ b/Learn English-D68.docx
@@ -107,7 +107,21 @@
               <w:rPr>
                 <w:sz w:val="24"/>
               </w:rPr>
-              <w:t xml:space="preserve"> Congress, drawing 2,300 delegates and leaders from the Party, Sate. National Assembly, Government, and the Central Emulation and Rewards Council, took place at the National Convention Centre in Hanoi on Thursday.</w:t>
+              <w:t xml:space="preserve"> Congress, drawing 2,300 delegates and leaders from the Party, S</w:t>
+            </w:r>
+            <w:r>
+              <w:rPr>
+                <w:sz w:val="24"/>
+              </w:rPr>
+              <w:t>t</w:t>
+            </w:r>
+            <w:bookmarkStart w:id="0" w:name="_GoBack"/>
+            <w:bookmarkEnd w:id="0"/>
+            <w:r>
+              <w:rPr>
+                <w:sz w:val="24"/>
+              </w:rPr>
+              <w:t>ate. National Assembly, Government, and the Central Emulation and Rewards Council, took place at the National Convention Centre in Hanoi on Thursday.</w:t>
             </w:r>
           </w:p>
           <w:p>
@@ -436,8 +450,6 @@
               </w:rPr>
               <w:t>The commendation work has ensure accuracy, timeliness, publicity, and transparency, towards small collectives and individuals in remote and isolated areas, she added.</w:t>
             </w:r>
-            <w:bookmarkStart w:id="0" w:name="_GoBack"/>
-            <w:bookmarkEnd w:id="0"/>
           </w:p>
           <w:p>
             <w:pPr>
@@ -718,146 +730,132 @@
                 <w:b/>
                 <w:sz w:val="24"/>
               </w:rPr>
-              <w:t>I</w:t>
+              <w:t>Ideology</w:t>
             </w:r>
             <w:r>
               <w:rPr>
                 <w:b/>
                 <w:sz w:val="24"/>
               </w:rPr>
-              <w:t>deology</w:t>
-            </w:r>
+              <w:t xml:space="preserve">: </w:t>
+            </w:r>
+            <w:r>
+              <w:rPr>
+                <w:sz w:val="24"/>
+              </w:rPr>
+              <w:t>tư tưởng.</w:t>
+            </w:r>
+          </w:p>
+          <w:p>
+            <w:pPr>
+              <w:rPr>
+                <w:sz w:val="24"/>
+              </w:rPr>
+            </w:pPr>
+          </w:p>
+          <w:p>
+            <w:pPr>
+              <w:rPr>
+                <w:sz w:val="24"/>
+              </w:rPr>
+            </w:pPr>
+          </w:p>
+          <w:p>
+            <w:pPr>
+              <w:rPr>
+                <w:sz w:val="24"/>
+              </w:rPr>
+            </w:pPr>
+          </w:p>
+          <w:p>
+            <w:pPr>
+              <w:rPr>
+                <w:sz w:val="24"/>
+              </w:rPr>
+            </w:pPr>
+          </w:p>
+          <w:p>
+            <w:pPr>
+              <w:rPr>
+                <w:sz w:val="24"/>
+              </w:rPr>
+            </w:pPr>
+          </w:p>
+          <w:p>
+            <w:pPr>
+              <w:rPr>
+                <w:sz w:val="24"/>
+              </w:rPr>
+            </w:pPr>
+          </w:p>
+          <w:p>
+            <w:pPr>
+              <w:rPr>
+                <w:sz w:val="24"/>
+              </w:rPr>
+            </w:pPr>
+          </w:p>
+          <w:p>
+            <w:pPr>
+              <w:rPr>
+                <w:sz w:val="24"/>
+              </w:rPr>
+            </w:pPr>
+          </w:p>
+          <w:p>
+            <w:pPr>
+              <w:rPr>
+                <w:sz w:val="24"/>
+              </w:rPr>
+            </w:pPr>
+          </w:p>
+          <w:p>
+            <w:pPr>
+              <w:rPr>
+                <w:sz w:val="24"/>
+              </w:rPr>
+            </w:pPr>
+          </w:p>
+          <w:p>
+            <w:pPr>
+              <w:rPr>
+                <w:sz w:val="24"/>
+              </w:rPr>
+            </w:pPr>
+          </w:p>
+          <w:p>
+            <w:pPr>
+              <w:rPr>
+                <w:sz w:val="24"/>
+              </w:rPr>
+            </w:pPr>
+          </w:p>
+          <w:p>
+            <w:pPr>
+              <w:rPr>
+                <w:sz w:val="24"/>
+              </w:rPr>
+            </w:pPr>
+          </w:p>
+          <w:p>
+            <w:pPr>
+              <w:rPr>
+                <w:sz w:val="24"/>
+              </w:rPr>
+            </w:pPr>
+          </w:p>
+          <w:p>
+            <w:pPr>
+              <w:rPr>
+                <w:sz w:val="24"/>
+              </w:rPr>
+            </w:pPr>
             <w:r>
               <w:rPr>
                 <w:b/>
                 <w:sz w:val="24"/>
               </w:rPr>
-              <w:t xml:space="preserve">: </w:t>
-            </w:r>
-            <w:r>
-              <w:rPr>
-                <w:sz w:val="24"/>
-              </w:rPr>
-              <w:t>tư tưởng.</w:t>
-            </w:r>
-          </w:p>
-          <w:p>
-            <w:pPr>
-              <w:rPr>
-                <w:sz w:val="24"/>
-              </w:rPr>
-            </w:pPr>
-          </w:p>
-          <w:p>
-            <w:pPr>
-              <w:rPr>
-                <w:sz w:val="24"/>
-              </w:rPr>
-            </w:pPr>
-          </w:p>
-          <w:p>
-            <w:pPr>
-              <w:rPr>
-                <w:sz w:val="24"/>
-              </w:rPr>
-            </w:pPr>
-          </w:p>
-          <w:p>
-            <w:pPr>
-              <w:rPr>
-                <w:sz w:val="24"/>
-              </w:rPr>
-            </w:pPr>
-          </w:p>
-          <w:p>
-            <w:pPr>
-              <w:rPr>
-                <w:sz w:val="24"/>
-              </w:rPr>
-            </w:pPr>
-          </w:p>
-          <w:p>
-            <w:pPr>
-              <w:rPr>
-                <w:sz w:val="24"/>
-              </w:rPr>
-            </w:pPr>
-          </w:p>
-          <w:p>
-            <w:pPr>
-              <w:rPr>
-                <w:sz w:val="24"/>
-              </w:rPr>
-            </w:pPr>
-          </w:p>
-          <w:p>
-            <w:pPr>
-              <w:rPr>
-                <w:sz w:val="24"/>
-              </w:rPr>
-            </w:pPr>
-          </w:p>
-          <w:p>
-            <w:pPr>
-              <w:rPr>
-                <w:sz w:val="24"/>
-              </w:rPr>
-            </w:pPr>
-          </w:p>
-          <w:p>
-            <w:pPr>
-              <w:rPr>
-                <w:sz w:val="24"/>
-              </w:rPr>
-            </w:pPr>
-          </w:p>
-          <w:p>
-            <w:pPr>
-              <w:rPr>
-                <w:sz w:val="24"/>
-              </w:rPr>
-            </w:pPr>
-          </w:p>
-          <w:p>
-            <w:pPr>
-              <w:rPr>
-                <w:sz w:val="24"/>
-              </w:rPr>
-            </w:pPr>
-          </w:p>
-          <w:p>
-            <w:pPr>
-              <w:rPr>
-                <w:sz w:val="24"/>
-              </w:rPr>
-            </w:pPr>
-          </w:p>
-          <w:p>
-            <w:pPr>
-              <w:rPr>
-                <w:sz w:val="24"/>
-              </w:rPr>
-            </w:pPr>
-          </w:p>
-          <w:p>
-            <w:pPr>
-              <w:rPr>
-                <w:sz w:val="24"/>
-              </w:rPr>
-            </w:pPr>
-            <w:r>
-              <w:rPr>
-                <w:b/>
-                <w:sz w:val="24"/>
-              </w:rPr>
-              <w:t>C</w:t>
-            </w:r>
-            <w:r>
-              <w:rPr>
-                <w:b/>
-                <w:sz w:val="24"/>
-              </w:rPr>
-              <w:t>alibre</w:t>
+              <w:t>Calibre</w:t>
             </w:r>
             <w:r>
               <w:rPr>

</xml_diff>